<commit_message>
Added LibraryHacks 2020 version
</commit_message>
<xml_diff>
--- a/LibraryHacks.docx
+++ b/LibraryHacks.docx
@@ -445,7 +445,25 @@
                                 <w:sz w:val="28"/>
                                 <w:szCs w:val="28"/>
                               </w:rPr>
-                              <w:t>Most of these can be found on the library’s first floor.</w:t>
+                              <w:t xml:space="preserve">Most of these </w:t>
+                            </w:r>
+                            <w:proofErr w:type="gramStart"/>
+                            <w:r>
+                              <w:rPr>
+                                <w:rFonts w:ascii="Garamond" w:hAnsi="Garamond" w:cs="Arial"/>
+                                <w:sz w:val="28"/>
+                                <w:szCs w:val="28"/>
+                              </w:rPr>
+                              <w:t>can be found</w:t>
+                            </w:r>
+                            <w:proofErr w:type="gramEnd"/>
+                            <w:r>
+                              <w:rPr>
+                                <w:rFonts w:ascii="Garamond" w:hAnsi="Garamond" w:cs="Arial"/>
+                                <w:sz w:val="28"/>
+                                <w:szCs w:val="28"/>
+                              </w:rPr>
+                              <w:t xml:space="preserve"> on the library’s first floor.</w:t>
                             </w:r>
                             <w:bookmarkStart w:id="0" w:name="_GoBack"/>
                             <w:bookmarkEnd w:id="0"/>
@@ -1260,7 +1278,25 @@
                           <w:sz w:val="28"/>
                           <w:szCs w:val="28"/>
                         </w:rPr>
-                        <w:t>Most of these can be found on the library’s first floor.</w:t>
+                        <w:t xml:space="preserve">Most of these </w:t>
+                      </w:r>
+                      <w:proofErr w:type="gramStart"/>
+                      <w:r>
+                        <w:rPr>
+                          <w:rFonts w:ascii="Garamond" w:hAnsi="Garamond" w:cs="Arial"/>
+                          <w:sz w:val="28"/>
+                          <w:szCs w:val="28"/>
+                        </w:rPr>
+                        <w:t>can be found</w:t>
+                      </w:r>
+                      <w:proofErr w:type="gramEnd"/>
+                      <w:r>
+                        <w:rPr>
+                          <w:rFonts w:ascii="Garamond" w:hAnsi="Garamond" w:cs="Arial"/>
+                          <w:sz w:val="28"/>
+                          <w:szCs w:val="28"/>
+                        </w:rPr>
+                        <w:t xml:space="preserve"> on the library’s first floor.</w:t>
                       </w:r>
                       <w:bookmarkStart w:id="1" w:name="_GoBack"/>
                       <w:bookmarkEnd w:id="1"/>

</xml_diff>